<commit_message>
Removed proposed topics, added week of first session
</commit_message>
<xml_diff>
--- a/Fall_2020/Fall_2020_schedule.docx
+++ b/Fall_2020/Fall_2020_schedule.docx
@@ -180,6 +180,14 @@
                 <w:lang w:val="en-US"/>
               </w:rPr>
             </w:pPr>
+            <w:r>
+              <w:rPr>
+                <w:lang w:val="en-US"/>
+              </w:rPr>
+              <w:t>Week of Oct. 5</w:t>
+            </w:r>
+            <w:bookmarkStart w:id="0" w:name="_GoBack"/>
+            <w:bookmarkEnd w:id="0"/>
           </w:p>
         </w:tc>
         <w:tc>
@@ -203,24 +211,6 @@
         <w:tc>
           <w:tcPr>
             <w:tcW w:w="2322" w:type="dxa"/>
-          </w:tcPr>
-          <w:p>
-            <w:pPr>
-              <w:rPr>
-                <w:lang w:val="en-US"/>
-              </w:rPr>
-            </w:pPr>
-            <w:r>
-              <w:rPr>
-                <w:lang w:val="en-US"/>
-              </w:rPr>
-              <w:t>Gwen</w:t>
-            </w:r>
-          </w:p>
-        </w:tc>
-        <w:tc>
-          <w:tcPr>
-            <w:tcW w:w="2009" w:type="dxa"/>
           </w:tcPr>
           <w:p>
             <w:pPr>
@@ -238,10 +228,32 @@
               <w:rPr>
                 <w:lang w:val="en-US"/>
               </w:rPr>
+              <w:t>?</w:t>
+            </w:r>
+          </w:p>
+        </w:tc>
+        <w:tc>
+          <w:tcPr>
+            <w:tcW w:w="2009" w:type="dxa"/>
+          </w:tcPr>
+          <w:p>
+            <w:pPr>
+              <w:rPr>
+                <w:lang w:val="en-US"/>
+              </w:rPr>
+            </w:pPr>
+            <w:r>
+              <w:rPr>
+                <w:lang w:val="en-US"/>
+              </w:rPr>
+              <w:t>Gwen</w:t>
+            </w:r>
+            <w:r>
+              <w:rPr>
+                <w:lang w:val="en-US"/>
+              </w:rPr>
               <w:t>, …</w:t>
             </w:r>
-            <w:bookmarkStart w:id="0" w:name="_GoBack"/>
-            <w:bookmarkEnd w:id="0"/>
           </w:p>
         </w:tc>
       </w:tr>
@@ -268,12 +280,6 @@
                 <w:lang w:val="en-US"/>
               </w:rPr>
             </w:pPr>
-            <w:r>
-              <w:rPr>
-                <w:lang w:val="en-US"/>
-              </w:rPr>
-              <w:t>Project workflow</w:t>
-            </w:r>
           </w:p>
         </w:tc>
         <w:tc>
@@ -324,12 +330,6 @@
                 <w:lang w:val="en-US"/>
               </w:rPr>
             </w:pPr>
-            <w:r>
-              <w:rPr>
-                <w:lang w:val="en-US"/>
-              </w:rPr>
-              <w:t>Reproducible code</w:t>
-            </w:r>
           </w:p>
         </w:tc>
         <w:tc>
@@ -380,12 +380,6 @@
                 <w:lang w:val="en-US"/>
               </w:rPr>
             </w:pPr>
-            <w:r>
-              <w:rPr>
-                <w:lang w:val="en-US"/>
-              </w:rPr>
-              <w:t>Transparent manuscript writing</w:t>
-            </w:r>
           </w:p>
         </w:tc>
         <w:tc>
@@ -436,12 +430,6 @@
                 <w:lang w:val="en-US"/>
               </w:rPr>
             </w:pPr>
-            <w:r>
-              <w:rPr>
-                <w:lang w:val="en-US"/>
-              </w:rPr>
-              <w:t>Preprints</w:t>
-            </w:r>
           </w:p>
         </w:tc>
         <w:tc>
@@ -606,6 +594,7 @@
     <w:lsdException w:name="HTML Sample" w:semiHidden="1" w:unhideWhenUsed="1"/>
     <w:lsdException w:name="HTML Typewriter" w:semiHidden="1" w:unhideWhenUsed="1"/>
     <w:lsdException w:name="HTML Variable" w:semiHidden="1" w:unhideWhenUsed="1"/>
+    <w:lsdException w:name="Normal Table" w:semiHidden="1" w:unhideWhenUsed="1"/>
     <w:lsdException w:name="annotation subject" w:semiHidden="1" w:unhideWhenUsed="1"/>
     <w:lsdException w:name="No List" w:semiHidden="1" w:unhideWhenUsed="1"/>
     <w:lsdException w:name="Outline List 1" w:semiHidden="1" w:unhideWhenUsed="1"/>
@@ -652,8 +641,10 @@
     <w:lsdException w:name="Table Subtle 2" w:semiHidden="1" w:unhideWhenUsed="1"/>
     <w:lsdException w:name="Table Web 1" w:semiHidden="1" w:unhideWhenUsed="1"/>
     <w:lsdException w:name="Table Web 2" w:semiHidden="1" w:unhideWhenUsed="1"/>
+    <w:lsdException w:name="Table Web 3" w:semiHidden="1" w:unhideWhenUsed="1"/>
     <w:lsdException w:name="Balloon Text" w:semiHidden="1" w:unhideWhenUsed="1"/>
     <w:lsdException w:name="Table Grid" w:uiPriority="39"/>
+    <w:lsdException w:name="Table Theme" w:semiHidden="1" w:unhideWhenUsed="1"/>
     <w:lsdException w:name="Placeholder Text" w:semiHidden="1"/>
     <w:lsdException w:name="No Spacing" w:uiPriority="1" w:qFormat="1"/>
     <w:lsdException w:name="Light Shading" w:uiPriority="60"/>

</xml_diff>

<commit_message>
Updated & added materials for Fall semester
</commit_message>
<xml_diff>
--- a/Fall_2020/Fall_2020_schedule.docx
+++ b/Fall_2020/Fall_2020_schedule.docx
@@ -75,9 +75,8 @@
       </w:tblPr>
       <w:tblGrid>
         <w:gridCol w:w="2284"/>
-        <w:gridCol w:w="2735"/>
-        <w:gridCol w:w="2322"/>
-        <w:gridCol w:w="2009"/>
+        <w:gridCol w:w="4515"/>
+        <w:gridCol w:w="2410"/>
       </w:tblGrid>
       <w:tr>
         <w:tc>
@@ -104,7 +103,7 @@
         </w:tc>
         <w:tc>
           <w:tcPr>
-            <w:tcW w:w="2735" w:type="dxa"/>
+            <w:tcW w:w="4515" w:type="dxa"/>
           </w:tcPr>
           <w:p>
             <w:pPr>
@@ -126,7 +125,7 @@
         </w:tc>
         <w:tc>
           <w:tcPr>
-            <w:tcW w:w="2322" w:type="dxa"/>
+            <w:tcW w:w="2410" w:type="dxa"/>
           </w:tcPr>
           <w:p>
             <w:pPr>
@@ -146,28 +145,6 @@
             </w:r>
           </w:p>
         </w:tc>
-        <w:tc>
-          <w:tcPr>
-            <w:tcW w:w="2009" w:type="dxa"/>
-          </w:tcPr>
-          <w:p>
-            <w:pPr>
-              <w:rPr>
-                <w:i/>
-                <w:iCs/>
-                <w:lang w:val="en-US"/>
-              </w:rPr>
-            </w:pPr>
-            <w:r>
-              <w:rPr>
-                <w:i/>
-                <w:iCs/>
-                <w:lang w:val="en-US"/>
-              </w:rPr>
-              <w:t>Facilitators</w:t>
-            </w:r>
-          </w:p>
-        </w:tc>
       </w:tr>
       <w:tr>
         <w:tc>
@@ -184,75 +161,193 @@
               <w:rPr>
                 <w:lang w:val="en-US"/>
               </w:rPr>
-              <w:t>Week of Oct. 5</w:t>
+              <w:t>October 9, 2020</w:t>
+            </w:r>
+          </w:p>
+        </w:tc>
+        <w:tc>
+          <w:tcPr>
+            <w:tcW w:w="4515" w:type="dxa"/>
+          </w:tcPr>
+          <w:p>
+            <w:pPr>
+              <w:rPr>
+                <w:lang w:val="en-US"/>
+              </w:rPr>
+            </w:pPr>
+            <w:r>
+              <w:rPr>
+                <w:lang w:val="en-US"/>
+              </w:rPr>
+              <w:t xml:space="preserve">Introduction to Open Science practices </w:t>
+            </w:r>
+          </w:p>
+        </w:tc>
+        <w:tc>
+          <w:tcPr>
+            <w:tcW w:w="2410" w:type="dxa"/>
+          </w:tcPr>
+          <w:p>
+            <w:pPr>
+              <w:rPr>
+                <w:lang w:val="en-US"/>
+              </w:rPr>
+            </w:pPr>
+            <w:r>
+              <w:rPr>
+                <w:lang w:val="en-US"/>
+              </w:rPr>
+              <w:t>Gwen</w:t>
+            </w:r>
+          </w:p>
+        </w:tc>
+      </w:tr>
+      <w:tr>
+        <w:tc>
+          <w:tcPr>
+            <w:tcW w:w="2284" w:type="dxa"/>
+          </w:tcPr>
+          <w:p>
+            <w:pPr>
+              <w:rPr>
+                <w:lang w:val="en-US"/>
+              </w:rPr>
+            </w:pPr>
+            <w:r>
+              <w:rPr>
+                <w:lang w:val="en-US"/>
+              </w:rPr>
+              <w:t>October 23, 2020</w:t>
+            </w:r>
+          </w:p>
+        </w:tc>
+        <w:tc>
+          <w:tcPr>
+            <w:tcW w:w="4515" w:type="dxa"/>
+          </w:tcPr>
+          <w:p>
+            <w:pPr>
+              <w:rPr>
+                <w:lang w:val="en-US"/>
+              </w:rPr>
+            </w:pPr>
+            <w:r>
+              <w:rPr>
+                <w:lang w:val="en-US"/>
+              </w:rPr>
+              <w:t xml:space="preserve">Project </w:t>
+            </w:r>
+            <w:r>
+              <w:rPr>
+                <w:lang w:val="en-US"/>
+              </w:rPr>
+              <w:t>W</w:t>
+            </w:r>
+            <w:r>
+              <w:rPr>
+                <w:lang w:val="en-US"/>
+              </w:rPr>
+              <w:t>orkflow</w:t>
+            </w:r>
+          </w:p>
+        </w:tc>
+        <w:tc>
+          <w:tcPr>
+            <w:tcW w:w="2410" w:type="dxa"/>
+          </w:tcPr>
+          <w:p>
+            <w:pPr>
+              <w:rPr>
+                <w:lang w:val="en-US"/>
+              </w:rPr>
+            </w:pPr>
+            <w:r>
+              <w:rPr>
+                <w:lang w:val="en-US"/>
+              </w:rPr>
+              <w:t>Elizabeth Morin-Lessard</w:t>
+            </w:r>
+          </w:p>
+        </w:tc>
+      </w:tr>
+      <w:tr>
+        <w:tc>
+          <w:tcPr>
+            <w:tcW w:w="2284" w:type="dxa"/>
+          </w:tcPr>
+          <w:p>
+            <w:pPr>
+              <w:rPr>
+                <w:lang w:val="en-US"/>
+              </w:rPr>
+            </w:pPr>
+            <w:r>
+              <w:rPr>
+                <w:lang w:val="en-US"/>
+              </w:rPr>
+              <w:t xml:space="preserve">November </w:t>
+            </w:r>
+            <w:r>
+              <w:rPr>
+                <w:lang w:val="en-US"/>
+              </w:rPr>
+              <w:t>6</w:t>
             </w:r>
             <w:bookmarkStart w:id="0" w:name="_GoBack"/>
             <w:bookmarkEnd w:id="0"/>
-          </w:p>
-        </w:tc>
-        <w:tc>
-          <w:tcPr>
-            <w:tcW w:w="2735" w:type="dxa"/>
-          </w:tcPr>
-          <w:p>
-            <w:pPr>
-              <w:rPr>
-                <w:lang w:val="en-US"/>
-              </w:rPr>
-            </w:pPr>
-            <w:r>
-              <w:rPr>
-                <w:lang w:val="en-US"/>
-              </w:rPr>
-              <w:t xml:space="preserve">Introduction to Open Science practices </w:t>
-            </w:r>
-          </w:p>
-        </w:tc>
-        <w:tc>
-          <w:tcPr>
-            <w:tcW w:w="2322" w:type="dxa"/>
-          </w:tcPr>
-          <w:p>
-            <w:pPr>
-              <w:rPr>
-                <w:lang w:val="en-US"/>
-              </w:rPr>
-            </w:pPr>
-            <w:r>
-              <w:rPr>
-                <w:lang w:val="en-US"/>
-              </w:rPr>
-              <w:t>Gwen</w:t>
-            </w:r>
-            <w:r>
-              <w:rPr>
-                <w:lang w:val="en-US"/>
-              </w:rPr>
-              <w:t>?</w:t>
-            </w:r>
-          </w:p>
-        </w:tc>
-        <w:tc>
-          <w:tcPr>
-            <w:tcW w:w="2009" w:type="dxa"/>
-          </w:tcPr>
-          <w:p>
-            <w:pPr>
-              <w:rPr>
-                <w:lang w:val="en-US"/>
-              </w:rPr>
-            </w:pPr>
-            <w:r>
-              <w:rPr>
-                <w:lang w:val="en-US"/>
-              </w:rPr>
-              <w:t>Gwen</w:t>
-            </w:r>
-            <w:r>
-              <w:rPr>
-                <w:lang w:val="en-US"/>
-              </w:rPr>
-              <w:t>, …</w:t>
+            <w:r>
+              <w:rPr>
+                <w:lang w:val="en-US"/>
+              </w:rPr>
+              <w:t>, 2020</w:t>
+            </w:r>
+          </w:p>
+        </w:tc>
+        <w:tc>
+          <w:tcPr>
+            <w:tcW w:w="4515" w:type="dxa"/>
+          </w:tcPr>
+          <w:p>
+            <w:pPr>
+              <w:rPr>
+                <w:lang w:val="en-US"/>
+              </w:rPr>
+            </w:pPr>
+            <w:r>
+              <w:rPr>
+                <w:lang w:val="en-US"/>
+              </w:rPr>
+              <w:t>Open Data</w:t>
+            </w:r>
+            <w:r>
+              <w:rPr>
+                <w:lang w:val="en-US"/>
+              </w:rPr>
+              <w:t>, Data Sharing</w:t>
+            </w:r>
+            <w:r>
+              <w:rPr>
+                <w:lang w:val="en-US"/>
+              </w:rPr>
+              <w:t xml:space="preserve"> and Ethics</w:t>
+            </w:r>
+          </w:p>
+        </w:tc>
+        <w:tc>
+          <w:tcPr>
+            <w:tcW w:w="2410" w:type="dxa"/>
+          </w:tcPr>
+          <w:p>
+            <w:pPr>
+              <w:rPr>
+                <w:lang w:val="en-US"/>
+              </w:rPr>
+            </w:pPr>
+            <w:r>
+              <w:rPr>
+                <w:lang w:val="en-US"/>
+              </w:rPr>
+              <w:t>Jenelle Morgan &amp; Chelsea Moran</w:t>
             </w:r>
           </w:p>
         </w:tc>
@@ -268,42 +363,62 @@
                 <w:lang w:val="en-US"/>
               </w:rPr>
             </w:pPr>
-          </w:p>
-        </w:tc>
-        <w:tc>
-          <w:tcPr>
-            <w:tcW w:w="2735" w:type="dxa"/>
-          </w:tcPr>
-          <w:p>
-            <w:pPr>
-              <w:rPr>
-                <w:lang w:val="en-US"/>
-              </w:rPr>
-            </w:pPr>
-          </w:p>
-        </w:tc>
-        <w:tc>
-          <w:tcPr>
-            <w:tcW w:w="2322" w:type="dxa"/>
-          </w:tcPr>
-          <w:p>
-            <w:pPr>
-              <w:rPr>
-                <w:lang w:val="en-US"/>
-              </w:rPr>
-            </w:pPr>
-          </w:p>
-        </w:tc>
-        <w:tc>
-          <w:tcPr>
-            <w:tcW w:w="2009" w:type="dxa"/>
-          </w:tcPr>
-          <w:p>
-            <w:pPr>
-              <w:rPr>
-                <w:lang w:val="en-US"/>
-              </w:rPr>
-            </w:pPr>
+            <w:r>
+              <w:rPr>
+                <w:lang w:val="en-US"/>
+              </w:rPr>
+              <w:t>November 20, 2020</w:t>
+            </w:r>
+          </w:p>
+        </w:tc>
+        <w:tc>
+          <w:tcPr>
+            <w:tcW w:w="4515" w:type="dxa"/>
+          </w:tcPr>
+          <w:p>
+            <w:pPr>
+              <w:rPr>
+                <w:lang w:val="en-US"/>
+              </w:rPr>
+            </w:pPr>
+            <w:r>
+              <w:rPr>
+                <w:lang w:val="en-US"/>
+              </w:rPr>
+              <w:t>Pre-registration</w:t>
+            </w:r>
+          </w:p>
+        </w:tc>
+        <w:tc>
+          <w:tcPr>
+            <w:tcW w:w="2410" w:type="dxa"/>
+          </w:tcPr>
+          <w:p>
+            <w:pPr>
+              <w:rPr>
+                <w:lang w:val="en-US"/>
+              </w:rPr>
+            </w:pPr>
+            <w:r>
+              <w:rPr>
+                <w:lang w:val="en-US"/>
+              </w:rPr>
+              <w:t xml:space="preserve">Emiko </w:t>
+            </w:r>
+            <w:proofErr w:type="spellStart"/>
+            <w:r>
+              <w:rPr>
+                <w:lang w:val="en-US"/>
+              </w:rPr>
+              <w:t>Muraki</w:t>
+            </w:r>
+            <w:proofErr w:type="spellEnd"/>
+            <w:r>
+              <w:rPr>
+                <w:lang w:val="en-US"/>
+              </w:rPr>
+              <w:t xml:space="preserve"> &amp; Brittany Lindsay</w:t>
+            </w:r>
           </w:p>
         </w:tc>
       </w:tr>
@@ -318,142 +433,48 @@
                 <w:lang w:val="en-US"/>
               </w:rPr>
             </w:pPr>
-          </w:p>
-        </w:tc>
-        <w:tc>
-          <w:tcPr>
-            <w:tcW w:w="2735" w:type="dxa"/>
-          </w:tcPr>
-          <w:p>
-            <w:pPr>
-              <w:rPr>
-                <w:lang w:val="en-US"/>
-              </w:rPr>
-            </w:pPr>
-          </w:p>
-        </w:tc>
-        <w:tc>
-          <w:tcPr>
-            <w:tcW w:w="2322" w:type="dxa"/>
-          </w:tcPr>
-          <w:p>
-            <w:pPr>
-              <w:rPr>
-                <w:lang w:val="en-US"/>
-              </w:rPr>
-            </w:pPr>
-          </w:p>
-        </w:tc>
-        <w:tc>
-          <w:tcPr>
-            <w:tcW w:w="2009" w:type="dxa"/>
-          </w:tcPr>
-          <w:p>
-            <w:pPr>
-              <w:rPr>
-                <w:lang w:val="en-US"/>
-              </w:rPr>
-            </w:pPr>
-          </w:p>
-        </w:tc>
-      </w:tr>
-      <w:tr>
-        <w:tc>
-          <w:tcPr>
-            <w:tcW w:w="2284" w:type="dxa"/>
-          </w:tcPr>
-          <w:p>
-            <w:pPr>
-              <w:rPr>
-                <w:lang w:val="en-US"/>
-              </w:rPr>
-            </w:pPr>
-          </w:p>
-        </w:tc>
-        <w:tc>
-          <w:tcPr>
-            <w:tcW w:w="2735" w:type="dxa"/>
-          </w:tcPr>
-          <w:p>
-            <w:pPr>
-              <w:rPr>
-                <w:lang w:val="en-US"/>
-              </w:rPr>
-            </w:pPr>
-          </w:p>
-        </w:tc>
-        <w:tc>
-          <w:tcPr>
-            <w:tcW w:w="2322" w:type="dxa"/>
-          </w:tcPr>
-          <w:p>
-            <w:pPr>
-              <w:rPr>
-                <w:lang w:val="en-US"/>
-              </w:rPr>
-            </w:pPr>
-          </w:p>
-        </w:tc>
-        <w:tc>
-          <w:tcPr>
-            <w:tcW w:w="2009" w:type="dxa"/>
-          </w:tcPr>
-          <w:p>
-            <w:pPr>
-              <w:rPr>
-                <w:lang w:val="en-US"/>
-              </w:rPr>
-            </w:pPr>
-          </w:p>
-        </w:tc>
-      </w:tr>
-      <w:tr>
-        <w:tc>
-          <w:tcPr>
-            <w:tcW w:w="2284" w:type="dxa"/>
-          </w:tcPr>
-          <w:p>
-            <w:pPr>
-              <w:rPr>
-                <w:lang w:val="en-US"/>
-              </w:rPr>
-            </w:pPr>
-          </w:p>
-        </w:tc>
-        <w:tc>
-          <w:tcPr>
-            <w:tcW w:w="2735" w:type="dxa"/>
-          </w:tcPr>
-          <w:p>
-            <w:pPr>
-              <w:rPr>
-                <w:lang w:val="en-US"/>
-              </w:rPr>
-            </w:pPr>
-          </w:p>
-        </w:tc>
-        <w:tc>
-          <w:tcPr>
-            <w:tcW w:w="2322" w:type="dxa"/>
-          </w:tcPr>
-          <w:p>
-            <w:pPr>
-              <w:rPr>
-                <w:lang w:val="en-US"/>
-              </w:rPr>
-            </w:pPr>
-          </w:p>
-        </w:tc>
-        <w:tc>
-          <w:tcPr>
-            <w:tcW w:w="2009" w:type="dxa"/>
-          </w:tcPr>
-          <w:p>
-            <w:pPr>
-              <w:rPr>
-                <w:lang w:val="en-US"/>
-              </w:rPr>
-            </w:pPr>
+            <w:r>
+              <w:rPr>
+                <w:lang w:val="en-US"/>
+              </w:rPr>
+              <w:t>December 4, 2020</w:t>
+            </w:r>
+          </w:p>
+        </w:tc>
+        <w:tc>
+          <w:tcPr>
+            <w:tcW w:w="4515" w:type="dxa"/>
+          </w:tcPr>
+          <w:p>
+            <w:pPr>
+              <w:rPr>
+                <w:lang w:val="en-US"/>
+              </w:rPr>
+            </w:pPr>
+            <w:r>
+              <w:rPr>
+                <w:lang w:val="en-US"/>
+              </w:rPr>
+              <w:t>Troubleshooting Open Science</w:t>
+            </w:r>
+          </w:p>
+        </w:tc>
+        <w:tc>
+          <w:tcPr>
+            <w:tcW w:w="2410" w:type="dxa"/>
+          </w:tcPr>
+          <w:p>
+            <w:pPr>
+              <w:rPr>
+                <w:lang w:val="en-US"/>
+              </w:rPr>
+            </w:pPr>
+            <w:r>
+              <w:rPr>
+                <w:lang w:val="en-US"/>
+              </w:rPr>
+              <w:t>Rosemary Twomey</w:t>
+            </w:r>
           </w:p>
         </w:tc>
       </w:tr>

</xml_diff>

<commit_message>
Uploaded Winter 2021 materials so far
</commit_message>
<xml_diff>
--- a/Fall_2020/Fall_2020_schedule.docx
+++ b/Fall_2020/Fall_2020_schedule.docx
@@ -74,14 +74,15 @@
         <w:tblLook w:val="04A0" w:firstRow="1" w:lastRow="0" w:firstColumn="1" w:lastColumn="0" w:noHBand="0" w:noVBand="1"/>
       </w:tblPr>
       <w:tblGrid>
-        <w:gridCol w:w="2284"/>
-        <w:gridCol w:w="4515"/>
-        <w:gridCol w:w="2410"/>
+        <w:gridCol w:w="1946"/>
+        <w:gridCol w:w="2444"/>
+        <w:gridCol w:w="2268"/>
+        <w:gridCol w:w="2692"/>
       </w:tblGrid>
       <w:tr>
         <w:tc>
           <w:tcPr>
-            <w:tcW w:w="2284" w:type="dxa"/>
+            <w:tcW w:w="1946" w:type="dxa"/>
           </w:tcPr>
           <w:p>
             <w:pPr>
@@ -103,7 +104,7 @@
         </w:tc>
         <w:tc>
           <w:tcPr>
-            <w:tcW w:w="4515" w:type="dxa"/>
+            <w:tcW w:w="2444" w:type="dxa"/>
           </w:tcPr>
           <w:p>
             <w:pPr>
@@ -125,7 +126,7 @@
         </w:tc>
         <w:tc>
           <w:tcPr>
-            <w:tcW w:w="2410" w:type="dxa"/>
+            <w:tcW w:w="2268" w:type="dxa"/>
           </w:tcPr>
           <w:p>
             <w:pPr>
@@ -143,13 +144,43 @@
               </w:rPr>
               <w:t>Presenter</w:t>
             </w:r>
+            <w:r>
+              <w:rPr>
+                <w:i/>
+                <w:iCs/>
+                <w:lang w:val="en-US"/>
+              </w:rPr>
+              <w:t>(s)</w:t>
+            </w:r>
+          </w:p>
+        </w:tc>
+        <w:tc>
+          <w:tcPr>
+            <w:tcW w:w="2692" w:type="dxa"/>
+          </w:tcPr>
+          <w:p>
+            <w:pPr>
+              <w:rPr>
+                <w:i/>
+                <w:iCs/>
+                <w:lang w:val="en-US"/>
+              </w:rPr>
+            </w:pPr>
+            <w:r>
+              <w:rPr>
+                <w:i/>
+                <w:iCs/>
+                <w:lang w:val="en-US"/>
+              </w:rPr>
+              <w:t>Facilitator(s)</w:t>
+            </w:r>
           </w:p>
         </w:tc>
       </w:tr>
       <w:tr>
         <w:tc>
           <w:tcPr>
-            <w:tcW w:w="2284" w:type="dxa"/>
+            <w:tcW w:w="1946" w:type="dxa"/>
           </w:tcPr>
           <w:p>
             <w:pPr>
@@ -167,7 +198,7 @@
         </w:tc>
         <w:tc>
           <w:tcPr>
-            <w:tcW w:w="4515" w:type="dxa"/>
+            <w:tcW w:w="2444" w:type="dxa"/>
           </w:tcPr>
           <w:p>
             <w:pPr>
@@ -185,19 +216,59 @@
         </w:tc>
         <w:tc>
           <w:tcPr>
-            <w:tcW w:w="2410" w:type="dxa"/>
-          </w:tcPr>
-          <w:p>
-            <w:pPr>
-              <w:rPr>
-                <w:lang w:val="en-US"/>
-              </w:rPr>
-            </w:pPr>
-            <w:r>
-              <w:rPr>
-                <w:lang w:val="en-US"/>
-              </w:rPr>
-              <w:t>Gwen</w:t>
+            <w:tcW w:w="2268" w:type="dxa"/>
+          </w:tcPr>
+          <w:p>
+            <w:pPr>
+              <w:rPr>
+                <w:lang w:val="en-US"/>
+              </w:rPr>
+            </w:pPr>
+            <w:r>
+              <w:rPr>
+                <w:lang w:val="en-US"/>
+              </w:rPr>
+              <w:t xml:space="preserve">Gwen van der </w:t>
+            </w:r>
+            <w:proofErr w:type="spellStart"/>
+            <w:r>
+              <w:rPr>
+                <w:lang w:val="en-US"/>
+              </w:rPr>
+              <w:t>Wijk</w:t>
+            </w:r>
+            <w:proofErr w:type="spellEnd"/>
+          </w:p>
+        </w:tc>
+        <w:tc>
+          <w:tcPr>
+            <w:tcW w:w="2692" w:type="dxa"/>
+          </w:tcPr>
+          <w:p>
+            <w:pPr>
+              <w:rPr>
+                <w:lang w:val="en-US"/>
+              </w:rPr>
+            </w:pPr>
+            <w:r>
+              <w:rPr>
+                <w:lang w:val="en-US"/>
+              </w:rPr>
+              <w:t xml:space="preserve">Emiko </w:t>
+            </w:r>
+            <w:proofErr w:type="spellStart"/>
+            <w:r>
+              <w:rPr>
+                <w:lang w:val="en-US"/>
+              </w:rPr>
+              <w:t>Muraki</w:t>
+            </w:r>
+            <w:proofErr w:type="spellEnd"/>
+            <w:r>
+              <w:rPr>
+                <w:lang w:val="en-US"/>
+              </w:rPr>
+              <w:t xml:space="preserve"> &amp; Chelsea Moran</w:t>
             </w:r>
           </w:p>
         </w:tc>
@@ -205,7 +276,7 @@
       <w:tr>
         <w:tc>
           <w:tcPr>
-            <w:tcW w:w="2284" w:type="dxa"/>
+            <w:tcW w:w="1946" w:type="dxa"/>
           </w:tcPr>
           <w:p>
             <w:pPr>
@@ -223,37 +294,25 @@
         </w:tc>
         <w:tc>
           <w:tcPr>
-            <w:tcW w:w="4515" w:type="dxa"/>
-          </w:tcPr>
-          <w:p>
-            <w:pPr>
-              <w:rPr>
-                <w:lang w:val="en-US"/>
-              </w:rPr>
-            </w:pPr>
-            <w:r>
-              <w:rPr>
-                <w:lang w:val="en-US"/>
-              </w:rPr>
-              <w:t xml:space="preserve">Project </w:t>
-            </w:r>
-            <w:r>
-              <w:rPr>
-                <w:lang w:val="en-US"/>
-              </w:rPr>
-              <w:t>W</w:t>
-            </w:r>
-            <w:r>
-              <w:rPr>
-                <w:lang w:val="en-US"/>
-              </w:rPr>
-              <w:t>orkflow</w:t>
-            </w:r>
-          </w:p>
-        </w:tc>
-        <w:tc>
-          <w:tcPr>
-            <w:tcW w:w="2410" w:type="dxa"/>
+            <w:tcW w:w="2444" w:type="dxa"/>
+          </w:tcPr>
+          <w:p>
+            <w:pPr>
+              <w:rPr>
+                <w:lang w:val="en-US"/>
+              </w:rPr>
+            </w:pPr>
+            <w:r>
+              <w:rPr>
+                <w:lang w:val="en-US"/>
+              </w:rPr>
+              <w:t>Project Workflow</w:t>
+            </w:r>
+          </w:p>
+        </w:tc>
+        <w:tc>
+          <w:tcPr>
+            <w:tcW w:w="2268" w:type="dxa"/>
           </w:tcPr>
           <w:p>
             <w:pPr>
@@ -266,6 +325,52 @@
                 <w:lang w:val="en-US"/>
               </w:rPr>
               <w:t>Elizabeth Morin-Lessard</w:t>
+            </w:r>
+          </w:p>
+        </w:tc>
+        <w:tc>
+          <w:tcPr>
+            <w:tcW w:w="2692" w:type="dxa"/>
+          </w:tcPr>
+          <w:p>
+            <w:pPr>
+              <w:rPr>
+                <w:lang w:val="en-US"/>
+              </w:rPr>
+            </w:pPr>
+            <w:r>
+              <w:rPr>
+                <w:lang w:val="en-US"/>
+              </w:rPr>
+              <w:t xml:space="preserve">Gwen van der </w:t>
+            </w:r>
+            <w:proofErr w:type="spellStart"/>
+            <w:r>
+              <w:rPr>
+                <w:lang w:val="en-US"/>
+              </w:rPr>
+              <w:t>Wijk</w:t>
+            </w:r>
+            <w:proofErr w:type="spellEnd"/>
+            <w:r>
+              <w:rPr>
+                <w:lang w:val="en-US"/>
+              </w:rPr>
+              <w:t xml:space="preserve">, Emiko </w:t>
+            </w:r>
+            <w:proofErr w:type="spellStart"/>
+            <w:r>
+              <w:rPr>
+                <w:lang w:val="en-US"/>
+              </w:rPr>
+              <w:t>Muraki</w:t>
+            </w:r>
+            <w:proofErr w:type="spellEnd"/>
+            <w:r>
+              <w:rPr>
+                <w:lang w:val="en-US"/>
+              </w:rPr>
+              <w:t xml:space="preserve"> &amp; Chelsea Moran</w:t>
             </w:r>
           </w:p>
         </w:tc>
@@ -273,208 +378,288 @@
       <w:tr>
         <w:tc>
           <w:tcPr>
-            <w:tcW w:w="2284" w:type="dxa"/>
-          </w:tcPr>
-          <w:p>
-            <w:pPr>
-              <w:rPr>
-                <w:lang w:val="en-US"/>
-              </w:rPr>
-            </w:pPr>
-            <w:r>
-              <w:rPr>
-                <w:lang w:val="en-US"/>
-              </w:rPr>
-              <w:t xml:space="preserve">November </w:t>
-            </w:r>
-            <w:r>
-              <w:rPr>
-                <w:lang w:val="en-US"/>
-              </w:rPr>
-              <w:t>6</w:t>
+            <w:tcW w:w="1946" w:type="dxa"/>
+          </w:tcPr>
+          <w:p>
+            <w:pPr>
+              <w:rPr>
+                <w:lang w:val="en-US"/>
+              </w:rPr>
+            </w:pPr>
+            <w:r>
+              <w:rPr>
+                <w:lang w:val="en-US"/>
+              </w:rPr>
+              <w:t>November 6, 2020</w:t>
+            </w:r>
+          </w:p>
+        </w:tc>
+        <w:tc>
+          <w:tcPr>
+            <w:tcW w:w="2444" w:type="dxa"/>
+          </w:tcPr>
+          <w:p>
+            <w:pPr>
+              <w:rPr>
+                <w:lang w:val="en-US"/>
+              </w:rPr>
+            </w:pPr>
+            <w:r>
+              <w:rPr>
+                <w:lang w:val="en-US"/>
+              </w:rPr>
+              <w:t>Open Data, Data Sharing and Ethics</w:t>
+            </w:r>
+          </w:p>
+        </w:tc>
+        <w:tc>
+          <w:tcPr>
+            <w:tcW w:w="2268" w:type="dxa"/>
+          </w:tcPr>
+          <w:p>
+            <w:pPr>
+              <w:rPr>
+                <w:lang w:val="en-US"/>
+              </w:rPr>
+            </w:pPr>
+            <w:r>
+              <w:rPr>
+                <w:lang w:val="en-US"/>
+              </w:rPr>
+              <w:t>Jenelle Morgan &amp; Chelsea Moran</w:t>
+            </w:r>
+          </w:p>
+        </w:tc>
+        <w:tc>
+          <w:tcPr>
+            <w:tcW w:w="2692" w:type="dxa"/>
+          </w:tcPr>
+          <w:p>
+            <w:pPr>
+              <w:rPr>
+                <w:lang w:val="en-US"/>
+              </w:rPr>
+            </w:pPr>
+            <w:r>
+              <w:rPr>
+                <w:lang w:val="en-US"/>
+              </w:rPr>
+              <w:t xml:space="preserve">Emiko </w:t>
+            </w:r>
+            <w:proofErr w:type="spellStart"/>
+            <w:r>
+              <w:rPr>
+                <w:lang w:val="en-US"/>
+              </w:rPr>
+              <w:t>Muraki</w:t>
+            </w:r>
+            <w:proofErr w:type="spellEnd"/>
+            <w:r>
+              <w:rPr>
+                <w:lang w:val="en-US"/>
+              </w:rPr>
+              <w:t xml:space="preserve">, Brittany Lindsay, Gwen van der </w:t>
+            </w:r>
+            <w:proofErr w:type="spellStart"/>
+            <w:r>
+              <w:rPr>
+                <w:lang w:val="en-US"/>
+              </w:rPr>
+              <w:t>Wijk</w:t>
+            </w:r>
+            <w:proofErr w:type="spellEnd"/>
+            <w:r>
+              <w:rPr>
+                <w:lang w:val="en-US"/>
+              </w:rPr>
+              <w:t>, Chelsea Moran &amp; Jenelle Morgan</w:t>
+            </w:r>
+          </w:p>
+        </w:tc>
+      </w:tr>
+      <w:tr>
+        <w:tc>
+          <w:tcPr>
+            <w:tcW w:w="1946" w:type="dxa"/>
+          </w:tcPr>
+          <w:p>
+            <w:pPr>
+              <w:rPr>
+                <w:lang w:val="en-US"/>
+              </w:rPr>
+            </w:pPr>
+            <w:r>
+              <w:rPr>
+                <w:lang w:val="en-US"/>
+              </w:rPr>
+              <w:t>November 20, 2020</w:t>
+            </w:r>
+          </w:p>
+        </w:tc>
+        <w:tc>
+          <w:tcPr>
+            <w:tcW w:w="2444" w:type="dxa"/>
+          </w:tcPr>
+          <w:p>
+            <w:pPr>
+              <w:rPr>
+                <w:lang w:val="en-US"/>
+              </w:rPr>
+            </w:pPr>
+            <w:r>
+              <w:rPr>
+                <w:lang w:val="en-US"/>
+              </w:rPr>
+              <w:t>Pre-registration</w:t>
+            </w:r>
+          </w:p>
+        </w:tc>
+        <w:tc>
+          <w:tcPr>
+            <w:tcW w:w="2268" w:type="dxa"/>
+          </w:tcPr>
+          <w:p>
+            <w:pPr>
+              <w:rPr>
+                <w:lang w:val="en-US"/>
+              </w:rPr>
+            </w:pPr>
+            <w:r>
+              <w:rPr>
+                <w:lang w:val="en-US"/>
+              </w:rPr>
+              <w:t xml:space="preserve">Emiko </w:t>
+            </w:r>
+            <w:proofErr w:type="spellStart"/>
+            <w:r>
+              <w:rPr>
+                <w:lang w:val="en-US"/>
+              </w:rPr>
+              <w:t>Muraki</w:t>
+            </w:r>
+            <w:proofErr w:type="spellEnd"/>
+            <w:r>
+              <w:rPr>
+                <w:lang w:val="en-US"/>
+              </w:rPr>
+              <w:t xml:space="preserve"> &amp; Brittany Lindsay</w:t>
+            </w:r>
+          </w:p>
+        </w:tc>
+        <w:tc>
+          <w:tcPr>
+            <w:tcW w:w="2692" w:type="dxa"/>
+          </w:tcPr>
+          <w:p>
+            <w:pPr>
+              <w:rPr>
+                <w:lang w:val="en-US"/>
+              </w:rPr>
+            </w:pPr>
+            <w:r>
+              <w:rPr>
+                <w:lang w:val="en-US"/>
+              </w:rPr>
+              <w:t xml:space="preserve">Chelsea Moran, Gwen van der </w:t>
+            </w:r>
+            <w:proofErr w:type="spellStart"/>
+            <w:r>
+              <w:rPr>
+                <w:lang w:val="en-US"/>
+              </w:rPr>
+              <w:t>Wijk</w:t>
+            </w:r>
+            <w:proofErr w:type="spellEnd"/>
+            <w:r>
+              <w:rPr>
+                <w:lang w:val="en-US"/>
+              </w:rPr>
+              <w:t xml:space="preserve">, Brad Brazeau, Brittany Lindsay &amp; Emiko </w:t>
+            </w:r>
+            <w:proofErr w:type="spellStart"/>
+            <w:r>
+              <w:rPr>
+                <w:lang w:val="en-US"/>
+              </w:rPr>
+              <w:t>Muraki</w:t>
+            </w:r>
+            <w:proofErr w:type="spellEnd"/>
+          </w:p>
+        </w:tc>
+      </w:tr>
+      <w:tr>
+        <w:tc>
+          <w:tcPr>
+            <w:tcW w:w="1946" w:type="dxa"/>
+          </w:tcPr>
+          <w:p>
+            <w:pPr>
+              <w:rPr>
+                <w:lang w:val="en-US"/>
+              </w:rPr>
+            </w:pPr>
+            <w:r>
+              <w:rPr>
+                <w:lang w:val="en-US"/>
+              </w:rPr>
+              <w:t>December 4, 2020</w:t>
+            </w:r>
+          </w:p>
+        </w:tc>
+        <w:tc>
+          <w:tcPr>
+            <w:tcW w:w="2444" w:type="dxa"/>
+          </w:tcPr>
+          <w:p>
+            <w:pPr>
+              <w:rPr>
+                <w:lang w:val="en-US"/>
+              </w:rPr>
+            </w:pPr>
+            <w:r>
+              <w:rPr>
+                <w:lang w:val="en-US"/>
+              </w:rPr>
+              <w:t>Troubleshooting Open Science</w:t>
+            </w:r>
+          </w:p>
+        </w:tc>
+        <w:tc>
+          <w:tcPr>
+            <w:tcW w:w="2268" w:type="dxa"/>
+          </w:tcPr>
+          <w:p>
+            <w:pPr>
+              <w:rPr>
+                <w:lang w:val="en-US"/>
+              </w:rPr>
+            </w:pPr>
+            <w:r>
+              <w:rPr>
+                <w:lang w:val="en-US"/>
+              </w:rPr>
+              <w:t>Rosemary Twomey</w:t>
+            </w:r>
+          </w:p>
+        </w:tc>
+        <w:tc>
+          <w:tcPr>
+            <w:tcW w:w="2692" w:type="dxa"/>
+          </w:tcPr>
+          <w:p>
+            <w:pPr>
+              <w:rPr>
+                <w:lang w:val="en-US"/>
+              </w:rPr>
+            </w:pPr>
+            <w:r>
+              <w:rPr>
+                <w:lang w:val="en-US"/>
+              </w:rPr>
+              <w:t>Chelsea Moran &amp; Emiko Muraki</w:t>
             </w:r>
             <w:bookmarkStart w:id="0" w:name="_GoBack"/>
             <w:bookmarkEnd w:id="0"/>
-            <w:r>
-              <w:rPr>
-                <w:lang w:val="en-US"/>
-              </w:rPr>
-              <w:t>, 2020</w:t>
-            </w:r>
-          </w:p>
-        </w:tc>
-        <w:tc>
-          <w:tcPr>
-            <w:tcW w:w="4515" w:type="dxa"/>
-          </w:tcPr>
-          <w:p>
-            <w:pPr>
-              <w:rPr>
-                <w:lang w:val="en-US"/>
-              </w:rPr>
-            </w:pPr>
-            <w:r>
-              <w:rPr>
-                <w:lang w:val="en-US"/>
-              </w:rPr>
-              <w:t>Open Data</w:t>
-            </w:r>
-            <w:r>
-              <w:rPr>
-                <w:lang w:val="en-US"/>
-              </w:rPr>
-              <w:t>, Data Sharing</w:t>
-            </w:r>
-            <w:r>
-              <w:rPr>
-                <w:lang w:val="en-US"/>
-              </w:rPr>
-              <w:t xml:space="preserve"> and Ethics</w:t>
-            </w:r>
-          </w:p>
-        </w:tc>
-        <w:tc>
-          <w:tcPr>
-            <w:tcW w:w="2410" w:type="dxa"/>
-          </w:tcPr>
-          <w:p>
-            <w:pPr>
-              <w:rPr>
-                <w:lang w:val="en-US"/>
-              </w:rPr>
-            </w:pPr>
-            <w:r>
-              <w:rPr>
-                <w:lang w:val="en-US"/>
-              </w:rPr>
-              <w:t>Jenelle Morgan &amp; Chelsea Moran</w:t>
-            </w:r>
-          </w:p>
-        </w:tc>
-      </w:tr>
-      <w:tr>
-        <w:tc>
-          <w:tcPr>
-            <w:tcW w:w="2284" w:type="dxa"/>
-          </w:tcPr>
-          <w:p>
-            <w:pPr>
-              <w:rPr>
-                <w:lang w:val="en-US"/>
-              </w:rPr>
-            </w:pPr>
-            <w:r>
-              <w:rPr>
-                <w:lang w:val="en-US"/>
-              </w:rPr>
-              <w:t>November 20, 2020</w:t>
-            </w:r>
-          </w:p>
-        </w:tc>
-        <w:tc>
-          <w:tcPr>
-            <w:tcW w:w="4515" w:type="dxa"/>
-          </w:tcPr>
-          <w:p>
-            <w:pPr>
-              <w:rPr>
-                <w:lang w:val="en-US"/>
-              </w:rPr>
-            </w:pPr>
-            <w:r>
-              <w:rPr>
-                <w:lang w:val="en-US"/>
-              </w:rPr>
-              <w:t>Pre-registration</w:t>
-            </w:r>
-          </w:p>
-        </w:tc>
-        <w:tc>
-          <w:tcPr>
-            <w:tcW w:w="2410" w:type="dxa"/>
-          </w:tcPr>
-          <w:p>
-            <w:pPr>
-              <w:rPr>
-                <w:lang w:val="en-US"/>
-              </w:rPr>
-            </w:pPr>
-            <w:r>
-              <w:rPr>
-                <w:lang w:val="en-US"/>
-              </w:rPr>
-              <w:t xml:space="preserve">Emiko </w:t>
-            </w:r>
-            <w:proofErr w:type="spellStart"/>
-            <w:r>
-              <w:rPr>
-                <w:lang w:val="en-US"/>
-              </w:rPr>
-              <w:t>Muraki</w:t>
-            </w:r>
-            <w:proofErr w:type="spellEnd"/>
-            <w:r>
-              <w:rPr>
-                <w:lang w:val="en-US"/>
-              </w:rPr>
-              <w:t xml:space="preserve"> &amp; Brittany Lindsay</w:t>
-            </w:r>
-          </w:p>
-        </w:tc>
-      </w:tr>
-      <w:tr>
-        <w:tc>
-          <w:tcPr>
-            <w:tcW w:w="2284" w:type="dxa"/>
-          </w:tcPr>
-          <w:p>
-            <w:pPr>
-              <w:rPr>
-                <w:lang w:val="en-US"/>
-              </w:rPr>
-            </w:pPr>
-            <w:r>
-              <w:rPr>
-                <w:lang w:val="en-US"/>
-              </w:rPr>
-              <w:t>December 4, 2020</w:t>
-            </w:r>
-          </w:p>
-        </w:tc>
-        <w:tc>
-          <w:tcPr>
-            <w:tcW w:w="4515" w:type="dxa"/>
-          </w:tcPr>
-          <w:p>
-            <w:pPr>
-              <w:rPr>
-                <w:lang w:val="en-US"/>
-              </w:rPr>
-            </w:pPr>
-            <w:r>
-              <w:rPr>
-                <w:lang w:val="en-US"/>
-              </w:rPr>
-              <w:t>Troubleshooting Open Science</w:t>
-            </w:r>
-          </w:p>
-        </w:tc>
-        <w:tc>
-          <w:tcPr>
-            <w:tcW w:w="2410" w:type="dxa"/>
-          </w:tcPr>
-          <w:p>
-            <w:pPr>
-              <w:rPr>
-                <w:lang w:val="en-US"/>
-              </w:rPr>
-            </w:pPr>
-            <w:r>
-              <w:rPr>
-                <w:lang w:val="en-US"/>
-              </w:rPr>
-              <w:t>Rosemary Twomey</w:t>
-            </w:r>
           </w:p>
         </w:tc>
       </w:tr>

</xml_diff>